<commit_message>
Actualización informe y diagrama
</commit_message>
<xml_diff>
--- a/informes/informe_parcial_1.docx
+++ b/informes/informe_parcial_1.docx
@@ -123,28 +123,7 @@
           <w:rFonts w:eastAsia="Arial" w:cs="Times New Roman"/>
           <w:szCs w:val="24"/>
         </w:rPr>
-        <w:t>D</w:t>
-      </w:r>
-      <w:r>
-        <w:rPr>
-          <w:rFonts w:eastAsia="Arial" w:cs="Times New Roman"/>
-          <w:szCs w:val="24"/>
-        </w:rPr>
-        <w:t xml:space="preserve">ESARROLLO DE UNA PLATAFORMA DE GESTIÓN CENTRALIZADO CON UN </w:t>
-      </w:r>
-      <w:r>
-        <w:rPr>
-          <w:rFonts w:eastAsia="Arial" w:cs="Times New Roman"/>
-          <w:szCs w:val="24"/>
-        </w:rPr>
-        <w:t>MÓDULO</w:t>
-      </w:r>
-      <w:r>
-        <w:rPr>
-          <w:rFonts w:eastAsia="Arial" w:cs="Times New Roman"/>
-          <w:szCs w:val="24"/>
-        </w:rPr>
-        <w:t xml:space="preserve"> DE NUTRICIÓN PERSONALIZADA</w:t>
+        <w:t>DESARROLLO DE UNA PLATAFORMA DE GESTIÓN CON UN MÓDULO DE NUTRICIÓN PERSONALIZADA PARA EL GIMNASIO FORCA &amp; FITNESS</w:t>
       </w:r>
       <w:r>
         <w:rPr>
@@ -550,13 +529,13 @@
       <w:pPr>
         <w:pStyle w:val="Primerorden"/>
       </w:pPr>
-      <w:bookmarkStart w:id="0" w:name="_Toc208611819"/>
-      <w:bookmarkStart w:id="1" w:name="_Toc208787886"/>
+      <w:bookmarkStart w:id="0" w:name="_Toc208787886"/>
+      <w:bookmarkStart w:id="1" w:name="_Toc208611819"/>
       <w:r>
         <w:lastRenderedPageBreak/>
         <w:t>Dedicatoria</w:t>
       </w:r>
-      <w:bookmarkEnd w:id="1"/>
+      <w:bookmarkEnd w:id="0"/>
     </w:p>
     <w:p>
       <w:pPr>
@@ -831,21 +810,7 @@
           <w:rFonts w:cs="Times New Roman"/>
           <w:szCs w:val="24"/>
         </w:rPr>
-        <w:t xml:space="preserve">El gimnasio </w:t>
-      </w:r>
-      <w:r>
-        <w:rPr>
-          <w:rFonts w:cs="Times New Roman"/>
-          <w:szCs w:val="24"/>
-        </w:rPr>
-        <w:t>Forca &amp; Fitness</w:t>
-      </w:r>
-      <w:r>
-        <w:rPr>
-          <w:rFonts w:cs="Times New Roman"/>
-          <w:szCs w:val="24"/>
-        </w:rPr>
-        <w:t xml:space="preserve">, </w:t>
+        <w:t xml:space="preserve">El gimnasio Forca &amp; Fitness, </w:t>
       </w:r>
       <w:r>
         <w:rPr>
@@ -945,9 +910,15 @@
     <w:p>
       <w:pPr>
         <w:pStyle w:val="Primerorden"/>
+        <w:rPr>
+          <w:lang w:val="en-US"/>
+        </w:rPr>
       </w:pPr>
       <w:bookmarkStart w:id="4" w:name="_Toc208787889"/>
       <w:r>
+        <w:rPr>
+          <w:lang w:val="en-US"/>
+        </w:rPr>
         <w:t>Abstract</w:t>
       </w:r>
       <w:bookmarkEnd w:id="4"/>
@@ -1938,7 +1909,7 @@
       <w:bookmarkStart w:id="5" w:name="_ge4migq0gccl" w:colFirst="0" w:colLast="0"/>
       <w:bookmarkStart w:id="6" w:name="_Toc208611820"/>
       <w:bookmarkStart w:id="7" w:name="_Toc208787890"/>
-      <w:bookmarkEnd w:id="0"/>
+      <w:bookmarkEnd w:id="1"/>
       <w:bookmarkEnd w:id="5"/>
       <w:r>
         <w:br w:type="page"/>
@@ -2482,7 +2453,21 @@
           <w:rFonts w:cs="Times New Roman"/>
           <w:szCs w:val="24"/>
         </w:rPr>
-        <w:t>Asimismo, Forca &amp; Fitness carece de un módulo de nutrición que complemente sus servicios deportivos, lo que representa una oportunidad para ofrecer un valor diferencial frente a otras academias del rubro.</w:t>
+        <w:t>Asimismo, Forca &amp; Fitness carece de un módulo de nutrición que complemente sus servicios deportivos, lo que representa una oportunidad para ofrecer un valor diferencial frente a otr</w:t>
+      </w:r>
+      <w:r>
+        <w:rPr>
+          <w:rFonts w:cs="Times New Roman"/>
+          <w:szCs w:val="24"/>
+        </w:rPr>
+        <w:t xml:space="preserve">os gimnasios </w:t>
+      </w:r>
+      <w:r>
+        <w:rPr>
+          <w:rFonts w:cs="Times New Roman"/>
+          <w:szCs w:val="24"/>
+        </w:rPr>
+        <w:t>del rubro.</w:t>
       </w:r>
     </w:p>
     <w:p>
@@ -2635,21 +2620,7 @@
           <w:rFonts w:cs="Times New Roman"/>
           <w:szCs w:val="24"/>
         </w:rPr>
-        <w:t xml:space="preserve">El desarrollo de una plataforma de gestión centralizado con un </w:t>
-      </w:r>
-      <w:r>
-        <w:rPr>
-          <w:rFonts w:cs="Times New Roman"/>
-          <w:szCs w:val="24"/>
-        </w:rPr>
-        <w:t>módulo</w:t>
-      </w:r>
-      <w:r>
-        <w:rPr>
-          <w:rFonts w:cs="Times New Roman"/>
-          <w:szCs w:val="24"/>
-        </w:rPr>
-        <w:t xml:space="preserve"> de nutrición personalizada</w:t>
+        <w:t>El desarrollo de una plataforma de gestión centralizado con un módulo de nutrición personalizada</w:t>
       </w:r>
       <w:r>
         <w:rPr>
@@ -2920,7 +2891,21 @@
           <w:szCs w:val="24"/>
         </w:rPr>
         <w:lastRenderedPageBreak/>
-        <w:t>estudiante, generando una propuesta de valor única frente a otras academias que solo se centran en la parte deportiva.</w:t>
+        <w:t>estudiante, generando una propuesta de valor única frente a otr</w:t>
+      </w:r>
+      <w:r>
+        <w:rPr>
+          <w:rFonts w:cs="Times New Roman"/>
+          <w:szCs w:val="24"/>
+        </w:rPr>
+        <w:t xml:space="preserve">os gimnasios </w:t>
+      </w:r>
+      <w:r>
+        <w:rPr>
+          <w:rFonts w:cs="Times New Roman"/>
+          <w:szCs w:val="24"/>
+        </w:rPr>
+        <w:t>que solo se centran en la parte deportiva.</w:t>
       </w:r>
       <w:r>
         <w:rPr>
@@ -3043,8 +3028,8 @@
         </w:rPr>
       </w:pPr>
       <w:bookmarkStart w:id="19" w:name="_a9tbrhlu46na" w:colFirst="0" w:colLast="0"/>
-      <w:bookmarkStart w:id="20" w:name="_Toc208611824"/>
-      <w:bookmarkStart w:id="21" w:name="_Toc208787894"/>
+      <w:bookmarkStart w:id="20" w:name="_Toc208787894"/>
+      <w:bookmarkStart w:id="21" w:name="_Toc208611824"/>
       <w:bookmarkEnd w:id="19"/>
       <w:r>
         <w:rPr>
@@ -3067,7 +3052,7 @@
         </w:rPr>
         <w:t xml:space="preserve"> una plataforma de gestión centralizado con un módulo de nutrición personalizada</w:t>
       </w:r>
-      <w:bookmarkEnd w:id="21"/>
+      <w:bookmarkEnd w:id="20"/>
       <w:r>
         <w:rPr>
           <w:rFonts w:eastAsia="Calibri"/>
@@ -3095,7 +3080,7 @@
       <w:r>
         <w:t>Objetivos específicos</w:t>
       </w:r>
-      <w:bookmarkEnd w:id="20"/>
+      <w:bookmarkEnd w:id="21"/>
       <w:bookmarkEnd w:id="22"/>
     </w:p>
     <w:p>
@@ -3273,14 +3258,7 @@
           <w:rFonts w:cs="Times New Roman"/>
           <w:szCs w:val="24"/>
         </w:rPr>
-        <w:t>p</w:t>
-      </w:r>
-      <w:r>
-        <w:rPr>
-          <w:rFonts w:cs="Times New Roman"/>
-          <w:szCs w:val="24"/>
-        </w:rPr>
-        <w:t>lanes de alimentación personalizados según el progreso del alumno en los entrenamientos.</w:t>
+        <w:t>planes de alimentación personalizados según el progreso del alumno en los entrenamientos.</w:t>
       </w:r>
       <w:r>
         <w:rPr>
@@ -3474,7 +3452,6 @@
         <w:docPartUnique/>
       </w:docPartObj>
     </w:sdtPr>
-    <w:sdtEndPr/>
     <w:sdtContent>
       <w:p>
         <w:pPr>
@@ -3536,7 +3513,6 @@
         <w:docPartUnique/>
       </w:docPartObj>
     </w:sdtPr>
-    <w:sdtEndPr/>
     <w:sdtContent>
       <w:p>
         <w:pPr>
@@ -4476,6 +4452,7 @@
   <w:style w:type="character" w:default="1" w:styleId="Fuentedeprrafopredeter">
     <w:name w:val="Default Paragraph Font"/>
     <w:uiPriority w:val="1"/>
+    <w:semiHidden/>
     <w:unhideWhenUsed/>
   </w:style>
   <w:style w:type="table" w:default="1" w:styleId="Tablanormal">

</xml_diff>